<commit_message>
Styling for core pages
</commit_message>
<xml_diff>
--- a/Documentation/literature research/LiteratureResearch.docx
+++ b/Documentation/literature research/LiteratureResearch.docx
@@ -1615,21 +1615,7 @@
           <w:sz w:val="24"/>
           <w:szCs w:val="24"/>
         </w:rPr>
-        <w:t>Creativity is a crucial part of an artists life as it is the engine that keeps them motivated and focused during long painting sessions.However,even though creativity might be seen as a powerful tool that lead to success,it also might become a wall that kills the artist.Based on an article by Tanner(2013),in order to be creative, rumination is required and this is agreed by many psychologists and psychiatrists to be the source of depression in artists.In addition,Tanner also states that rumination a process that demands logical/connective thinking in order to sculpt/combine small details and “Creativ</w:t>
-      </w:r>
-      <w:bookmarkStart w:id="0" w:name="_GoBack"/>
-      <w:bookmarkEnd w:id="0"/>
-      <w:r>
-        <w:rPr>
-          <w:rFonts w:hint="default" w:ascii="Times New Roman" w:hAnsi="Times New Roman" w:eastAsia="Microsoft JhengHei" w:cs="Times New Roman"/>
-          <w:i w:val="0"/>
-          <w:caps w:val="0"/>
-          <w:color w:val="000000"/>
-          <w:spacing w:val="0"/>
-          <w:sz w:val="24"/>
-          <w:szCs w:val="24"/>
-        </w:rPr>
-        <w:t>es naturally tend to think more, and think about their every thoughts too”.Due to this,it is stated that those who ruminate tends to be impacted by pain and suffering more often, because artists is a group that gravitate towards stressful events from time to time.Fortunately, there are methods for alleviate depression,one of it is socializing.According to Nuacht UCD(2012),the more socializing ones become the more likely the person’s self-esteem is rebuilt,which possibly implies the growth in having healthy and positive relationships.</w:t>
+        <w:t>Creativity is a crucial part of an artists life as it is the engine that keeps them motivated and focused during long painting sessions.However,even though creativity might be seen as a powerful tool that lead to success,it also might become a wall that kills the artist.Based on an article by Tanner(2013),in order to be creative, rumination is required and this is agreed by many psychologists and psychiatrists to be the source of depression in artists.In addition,Tanner also states that rumination a process that demands logical/connective thinking in order to sculpt/combine small details and “Creatives naturally tend to think more, and think about their every thoughts too”.Due to this,it is stated that those who ruminate tends to be impacted by pain and suffering more often, because artists is a group that gravitate towards stressful events from time to time.Fortunately, there are methods for alleviate depression,one of it is socializing.According to Nuacht UCD(2012),the more socializing ones become the more likely the person’s self-esteem is rebuilt,which possibly implies the growth in having healthy and positive relationships.</w:t>
       </w:r>
     </w:p>
     <w:p>
@@ -4772,12 +4758,6 @@
             <w:insideH w:val="single" w:color="auto" w:sz="4" w:space="0"/>
             <w:insideV w:val="single" w:color="auto" w:sz="4" w:space="0"/>
           </w:tblBorders>
-          <w:tblCellMar>
-            <w:top w:w="0" w:type="dxa"/>
-            <w:left w:w="108" w:type="dxa"/>
-            <w:bottom w:w="0" w:type="dxa"/>
-            <w:right w:w="108" w:type="dxa"/>
-          </w:tblCellMar>
         </w:tblPrEx>
         <w:tc>
           <w:tcPr>
@@ -11846,14 +11826,6 @@
       </w:tr>
       <w:tr>
         <w:tblPrEx>
-          <w:tblBorders>
-            <w:top w:val="single" w:color="auto" w:sz="4" w:space="0"/>
-            <w:left w:val="single" w:color="auto" w:sz="4" w:space="0"/>
-            <w:bottom w:val="single" w:color="auto" w:sz="4" w:space="0"/>
-            <w:right w:val="single" w:color="auto" w:sz="4" w:space="0"/>
-            <w:insideH w:val="single" w:color="auto" w:sz="4" w:space="0"/>
-            <w:insideV w:val="single" w:color="auto" w:sz="4" w:space="0"/>
-          </w:tblBorders>
           <w:tblCellMar>
             <w:top w:w="0" w:type="dxa"/>
             <w:left w:w="108" w:type="dxa"/>
@@ -14140,7 +14112,7 @@
                   </w14:solidFill>
                 </w14:textFill>
               </w:rPr>
-              <w:t>User must first enter:name of room</w:t>
+              <w:t>User must first enter:name of room/search and on the room to join if its a public room or send for pending to join a room</w:t>
             </w:r>
           </w:p>
         </w:tc>
@@ -14204,7 +14176,7 @@
                   </w14:solidFill>
                 </w14:textFill>
               </w:rPr>
-              <w:t>User then can optionally choose to invite a user to group by entering there join code</w:t>
+              <w:t>User then can optionally choose to invite a user to group by entering there join code if the group is private</w:t>
             </w:r>
           </w:p>
         </w:tc>
@@ -14270,7 +14242,7 @@
                   </w14:solidFill>
                 </w14:textFill>
               </w:rPr>
-              <w:t>A room must have these information: ID,room name,roomCode,members,host,pending</w:t>
+              <w:t>A room must have these information: ID,room name,roomCode,members,host,pending,publicity</w:t>
             </w:r>
           </w:p>
         </w:tc>
@@ -14322,7 +14294,7 @@
                 <w:vertAlign w:val="baseline"/>
                 <w:lang w:val="en-US" w:eastAsia="ja-JP"/>
               </w:rPr>
-              <w:t>Joining request</w:t>
+              <w:t>Joining request(Private room)</w:t>
             </w:r>
           </w:p>
         </w:tc>
@@ -14393,14 +14365,6 @@
       </w:tr>
       <w:tr>
         <w:tblPrEx>
-          <w:tblBorders>
-            <w:top w:val="single" w:color="auto" w:sz="4" w:space="0"/>
-            <w:left w:val="single" w:color="auto" w:sz="4" w:space="0"/>
-            <w:bottom w:val="single" w:color="auto" w:sz="4" w:space="0"/>
-            <w:right w:val="single" w:color="auto" w:sz="4" w:space="0"/>
-            <w:insideH w:val="single" w:color="auto" w:sz="4" w:space="0"/>
-            <w:insideV w:val="single" w:color="auto" w:sz="4" w:space="0"/>
-          </w:tblBorders>
           <w:tblCellMar>
             <w:top w:w="0" w:type="dxa"/>
             <w:left w:w="108" w:type="dxa"/>
@@ -14450,7 +14414,27 @@
                   </w14:solidFill>
                 </w14:textFill>
               </w:rPr>
-              <w:t>User requesting to join a room must wait for the host to approve the request before joining.</w:t>
+              <w:t xml:space="preserve">User requesting to join a room must wait for the </w:t>
+            </w:r>
+            <w:bookmarkStart w:id="0" w:name="_GoBack"/>
+            <w:bookmarkEnd w:id="0"/>
+            <w:r>
+              <w:rPr>
+                <w:rFonts w:hint="default" w:ascii="Times New Roman" w:hAnsi="Times New Roman" w:eastAsia="Microsoft JhengHei" w:cs="Times New Roman"/>
+                <w:b w:val="0"/>
+                <w:bCs w:val="0"/>
+                <w:color w:val="000000" w:themeColor="text1"/>
+                <w:sz w:val="24"/>
+                <w:szCs w:val="24"/>
+                <w:vertAlign w:val="baseline"/>
+                <w:lang w:val="en-US" w:eastAsia="ja-JP"/>
+                <w14:textFill>
+                  <w14:solidFill>
+                    <w14:schemeClr w14:val="tx1"/>
+                  </w14:solidFill>
+                </w14:textFill>
+              </w:rPr>
+              <w:t>host to approve the request before joining.</w:t>
             </w:r>
           </w:p>
         </w:tc>

</xml_diff>